<commit_message>
Requisitos del proyecto V5.0
</commit_message>
<xml_diff>
--- a/01_Documentación/03 Requisitos del sistema/GRUPO 4_REQUISITOS FUNCIONALES Y NO FUNCIONALES _V4.0.docx
+++ b/01_Documentación/03 Requisitos del sistema/GRUPO 4_REQUISITOS FUNCIONALES Y NO FUNCIONALES _V4.0.docx
@@ -623,7 +623,7 @@
           <w:szCs w:val="24"/>
           <w:lang w:val="es-ES"/>
         </w:rPr>
-        <w:t>Cócteles</w:t>
+        <w:t>Servicios</w:t>
       </w:r>
     </w:p>
     <w:p>
@@ -660,7 +660,19 @@
           <w:szCs w:val="24"/>
           <w:lang w:val="es-ES"/>
         </w:rPr>
-        <w:t xml:space="preserve">cócteles </w:t>
+        <w:t>servicios</w:t>
+      </w:r>
+      <w:bookmarkStart w:id="0" w:name="_GoBack"/>
+      <w:bookmarkEnd w:id="0"/>
+      <w:r>
+        <w:rPr>
+          <w:rFonts w:ascii="Times New Roman" w:eastAsia="Times New Roman" w:hAnsi="Times New Roman" w:cs="Times New Roman"/>
+          <w:bCs/>
+          <w:sz w:val="24"/>
+          <w:szCs w:val="24"/>
+          <w:lang w:val="es-ES"/>
+        </w:rPr>
+        <w:t xml:space="preserve"> </w:t>
       </w:r>
       <w:r>
         <w:rPr>
@@ -1589,8 +1601,6 @@
           <w:szCs w:val="24"/>
         </w:rPr>
       </w:pPr>
-      <w:bookmarkStart w:id="0" w:name="_GoBack"/>
-      <w:bookmarkEnd w:id="0"/>
       <w:r>
         <w:rPr>
           <w:rFonts w:ascii="Times New Roman" w:eastAsia="Times New Roman" w:hAnsi="Times New Roman" w:cs="Times New Roman"/>

</xml_diff>